<commit_message>
changed HTTP response status code to 422 in vote function
</commit_message>
<xml_diff>
--- a/Homeworks/HW1/Report.docx
+++ b/Homeworks/HW1/Report.docx
@@ -120,12 +120,37 @@
           <w:lang w:val="en-US"/>
         </w:rPr>
       </w:pPr>
+      <w:proofErr w:type="spellStart"/>
       <w:r>
         <w:rPr>
           <w:i/>
           <w:lang w:val="en-US"/>
         </w:rPr>
-        <w:t>all_polls()</w:t>
+        <w:t>all_</w:t>
+      </w:r>
+      <w:proofErr w:type="gramStart"/>
+      <w:r>
+        <w:rPr>
+          <w:i/>
+          <w:lang w:val="en-US"/>
+        </w:rPr>
+        <w:t>polls</w:t>
+      </w:r>
+      <w:proofErr w:type="spellEnd"/>
+      <w:r>
+        <w:rPr>
+          <w:i/>
+          <w:lang w:val="en-US"/>
+        </w:rPr>
+        <w:t>(</w:t>
+      </w:r>
+      <w:proofErr w:type="gramEnd"/>
+      <w:r>
+        <w:rPr>
+          <w:i/>
+          <w:lang w:val="en-US"/>
+        </w:rPr>
+        <w:t>)</w:t>
       </w:r>
       <w:r>
         <w:rPr>
@@ -137,19 +162,7 @@
         <w:rPr>
           <w:lang w:val="en-US"/>
         </w:rPr>
-        <w:t xml:space="preserve">. It implements ‘/doodles’ </w:t>
-      </w:r>
-      <w:r>
-        <w:rPr>
-          <w:lang w:val="en-US"/>
-        </w:rPr>
-        <w:t>endpoint</w:t>
-      </w:r>
-      <w:r>
-        <w:rPr>
-          <w:lang w:val="en-US"/>
-        </w:rPr>
-        <w:t xml:space="preserve"> handling the following HTTP methods:</w:t>
+        <w:t>. It implements ‘/doodles’ endpoint handling the following HTTP methods:</w:t>
       </w:r>
     </w:p>
     <w:p>
@@ -199,12 +212,21 @@
           <w:lang w:val="en-US"/>
         </w:rPr>
       </w:pPr>
+      <w:proofErr w:type="spellStart"/>
       <w:r>
         <w:rPr>
           <w:i/>
           <w:lang w:val="en-US"/>
         </w:rPr>
-        <w:t>single_poll(id)</w:t>
+        <w:t>single_poll</w:t>
+      </w:r>
+      <w:proofErr w:type="spellEnd"/>
+      <w:r>
+        <w:rPr>
+          <w:i/>
+          <w:lang w:val="en-US"/>
+        </w:rPr>
+        <w:t>(id)</w:t>
       </w:r>
       <w:r>
         <w:rPr>
@@ -368,13 +390,39 @@
         <w:rPr>
           <w:lang w:val="en-US"/>
         </w:rPr>
-        <w:t xml:space="preserve">, a NonExistingOptionException is thrown and the </w:t>
-      </w:r>
-      <w:r>
-        <w:rPr>
-          <w:lang w:val="en-US"/>
-        </w:rPr>
-        <w:t xml:space="preserve">service reply with status code 400, </w:t>
+        <w:t xml:space="preserve">, a </w:t>
+      </w:r>
+      <w:proofErr w:type="spellStart"/>
+      <w:r>
+        <w:rPr>
+          <w:lang w:val="en-US"/>
+        </w:rPr>
+        <w:t>NonExistingOptionException</w:t>
+      </w:r>
+      <w:proofErr w:type="spellEnd"/>
+      <w:r>
+        <w:rPr>
+          <w:lang w:val="en-US"/>
+        </w:rPr>
+        <w:t xml:space="preserve"> is thrown and the </w:t>
+      </w:r>
+      <w:r>
+        <w:rPr>
+          <w:lang w:val="en-US"/>
+        </w:rPr>
+        <w:t>service reply with status code 4</w:t>
+      </w:r>
+      <w:r>
+        <w:rPr>
+          <w:lang w:val="en-US"/>
+        </w:rPr>
+        <w:t>22</w:t>
+      </w:r>
+      <w:r>
+        <w:rPr>
+          <w:lang w:val="en-US"/>
+        </w:rPr>
+        <w:t xml:space="preserve">, </w:t>
       </w:r>
       <w:r>
         <w:rPr>
@@ -386,10 +434,40 @@
         <w:rPr>
           <w:lang w:val="en-US"/>
         </w:rPr>
-        <w:t xml:space="preserve"> client provided invalid data to the service.</w:t>
+        <w:t xml:space="preserve"> client provided</w:t>
+      </w:r>
+      <w:r>
+        <w:rPr>
+          <w:lang w:val="en-US"/>
+        </w:rPr>
+        <w:t xml:space="preserve"> syntactically correct but</w:t>
+      </w:r>
+      <w:r>
+        <w:rPr>
+          <w:lang w:val="en-US"/>
+        </w:rPr>
+        <w:t xml:space="preserve"> invalid data to</w:t>
+      </w:r>
+      <w:r>
+        <w:rPr>
+          <w:lang w:val="en-US"/>
+        </w:rPr>
+        <w:t xml:space="preserve"> be processed by</w:t>
+      </w:r>
+      <w:r>
+        <w:rPr>
+          <w:lang w:val="en-US"/>
+        </w:rPr>
+        <w:t xml:space="preserve"> th</w:t>
       </w:r>
       <w:bookmarkStart w:id="0" w:name="_GoBack"/>
       <w:bookmarkEnd w:id="0"/>
+      <w:r>
+        <w:rPr>
+          <w:lang w:val="en-US"/>
+        </w:rPr>
+        <w:t>e service.</w:t>
+      </w:r>
     </w:p>
     <w:p>
       <w:pPr>
@@ -402,12 +480,37 @@
           <w:lang w:val="en-US"/>
         </w:rPr>
       </w:pPr>
+      <w:proofErr w:type="spellStart"/>
       <w:r>
         <w:rPr>
           <w:i/>
           <w:lang w:val="en-US"/>
         </w:rPr>
-        <w:t>person_poll(id, person)</w:t>
+        <w:t>person_</w:t>
+      </w:r>
+      <w:proofErr w:type="gramStart"/>
+      <w:r>
+        <w:rPr>
+          <w:i/>
+          <w:lang w:val="en-US"/>
+        </w:rPr>
+        <w:t>poll</w:t>
+      </w:r>
+      <w:proofErr w:type="spellEnd"/>
+      <w:r>
+        <w:rPr>
+          <w:i/>
+          <w:lang w:val="en-US"/>
+        </w:rPr>
+        <w:t>(</w:t>
+      </w:r>
+      <w:proofErr w:type="gramEnd"/>
+      <w:r>
+        <w:rPr>
+          <w:i/>
+          <w:lang w:val="en-US"/>
+        </w:rPr>
+        <w:t>id, person)</w:t>
       </w:r>
       <w:r>
         <w:rPr>
@@ -443,13 +546,7 @@
         <w:rPr>
           <w:lang w:val="en-US"/>
         </w:rPr>
-        <w:t>allowed</w:t>
-      </w:r>
-      <w:r>
-        <w:rPr>
-          <w:lang w:val="en-US"/>
-        </w:rPr>
-        <w:t xml:space="preserve"> </w:t>
+        <w:t xml:space="preserve">allowed </w:t>
       </w:r>
       <w:r>
         <w:rPr>
@@ -485,19 +582,21 @@
         <w:rPr>
           <w:lang w:val="en-US"/>
         </w:rPr>
-        <w:t xml:space="preserve">GET: returns a </w:t>
-      </w:r>
-      <w:r>
-        <w:rPr>
-          <w:lang w:val="en-US"/>
-        </w:rPr>
-        <w:t>(jsonified)</w:t>
-      </w:r>
-      <w:r>
-        <w:rPr>
-          <w:lang w:val="en-US"/>
-        </w:rPr>
-        <w:t xml:space="preserve"> dictionary with the voted options by the selected person</w:t>
+        <w:t>GET: returns a (</w:t>
+      </w:r>
+      <w:proofErr w:type="spellStart"/>
+      <w:r>
+        <w:rPr>
+          <w:lang w:val="en-US"/>
+        </w:rPr>
+        <w:t>jsonified</w:t>
+      </w:r>
+      <w:proofErr w:type="spellEnd"/>
+      <w:r>
+        <w:rPr>
+          <w:lang w:val="en-US"/>
+        </w:rPr>
+        <w:t>) dictionary with the voted options by the selected person</w:t>
       </w:r>
     </w:p>
     <w:p>
@@ -515,19 +614,21 @@
         <w:rPr>
           <w:lang w:val="en-US"/>
         </w:rPr>
-        <w:t xml:space="preserve">DELETE: returns a </w:t>
-      </w:r>
-      <w:r>
-        <w:rPr>
-          <w:lang w:val="en-US"/>
-        </w:rPr>
-        <w:t>(jsonified)</w:t>
-      </w:r>
-      <w:r>
-        <w:rPr>
-          <w:lang w:val="en-US"/>
-        </w:rPr>
-        <w:t xml:space="preserve"> dictionary whose key ‘removed’ is set to True whether the votes of the selected person have been removed.</w:t>
+        <w:t>DELETE: returns a (</w:t>
+      </w:r>
+      <w:proofErr w:type="spellStart"/>
+      <w:r>
+        <w:rPr>
+          <w:lang w:val="en-US"/>
+        </w:rPr>
+        <w:t>jsonified</w:t>
+      </w:r>
+      <w:proofErr w:type="spellEnd"/>
+      <w:r>
+        <w:rPr>
+          <w:lang w:val="en-US"/>
+        </w:rPr>
+        <w:t>) dictionary whose key ‘removed’ is set to True whether the votes of the selected person have been removed.</w:t>
       </w:r>
     </w:p>
     <w:p>
@@ -549,12 +650,20 @@
           <w:lang w:val="en-US"/>
         </w:rPr>
       </w:pPr>
+      <w:proofErr w:type="spellStart"/>
       <w:r>
         <w:rPr>
           <w:lang w:val="en-US"/>
         </w:rPr>
         <w:lastRenderedPageBreak/>
-        <w:t>Pytest result:</w:t>
+        <w:t>Pytest</w:t>
+      </w:r>
+      <w:proofErr w:type="spellEnd"/>
+      <w:r>
+        <w:rPr>
+          <w:lang w:val="en-US"/>
+        </w:rPr>
+        <w:t xml:space="preserve"> result:</w:t>
       </w:r>
     </w:p>
     <w:p>
@@ -602,8 +711,13 @@
     <w:p/>
     <w:p>
       <w:r>
-        <w:t>POST /doodles</w:t>
-      </w:r>
+        <w:t>POST /</w:t>
+      </w:r>
+      <w:proofErr w:type="spellStart"/>
+      <w:r>
+        <w:t>doodles</w:t>
+      </w:r>
+      <w:proofErr w:type="spellEnd"/>
     </w:p>
     <w:p>
       <w:r>
@@ -655,7 +769,15 @@
     <w:p>
       <w:r>
         <w:lastRenderedPageBreak/>
-        <w:t>GET /doodles/&lt;id&gt;</w:t>
+        <w:t>GET /</w:t>
+      </w:r>
+      <w:proofErr w:type="spellStart"/>
+      <w:r>
+        <w:t>doodles</w:t>
+      </w:r>
+      <w:proofErr w:type="spellEnd"/>
+      <w:r>
+        <w:t>/&lt;id&gt;</w:t>
       </w:r>
     </w:p>
     <w:p>
@@ -703,7 +825,15 @@
     <w:p/>
     <w:p>
       <w:r>
-        <w:t>PUT /doodles/&lt;id&gt;</w:t>
+        <w:t>PUT /</w:t>
+      </w:r>
+      <w:proofErr w:type="spellStart"/>
+      <w:r>
+        <w:t>doodles</w:t>
+      </w:r>
+      <w:proofErr w:type="spellEnd"/>
+      <w:r>
+        <w:t>/&lt;id&gt;</w:t>
       </w:r>
     </w:p>
     <w:p>
@@ -751,7 +881,23 @@
     <w:p/>
     <w:p>
       <w:r>
-        <w:t>GET /doodles/&lt;id&gt;/&lt;person&gt;</w:t>
+        <w:t>GET /</w:t>
+      </w:r>
+      <w:proofErr w:type="spellStart"/>
+      <w:r>
+        <w:t>doodles</w:t>
+      </w:r>
+      <w:proofErr w:type="spellEnd"/>
+      <w:r>
+        <w:t>/&lt;id&gt;/&lt;</w:t>
+      </w:r>
+      <w:proofErr w:type="spellStart"/>
+      <w:r>
+        <w:t>person</w:t>
+      </w:r>
+      <w:proofErr w:type="spellEnd"/>
+      <w:r>
+        <w:t>&gt;</w:t>
       </w:r>
     </w:p>
     <w:p>
@@ -804,7 +950,23 @@
     <w:p>
       <w:r>
         <w:lastRenderedPageBreak/>
-        <w:t>DELETE /doodles/&lt;id&gt;/&lt;person&gt;</w:t>
+        <w:t>DELETE /</w:t>
+      </w:r>
+      <w:proofErr w:type="spellStart"/>
+      <w:r>
+        <w:t>doodles</w:t>
+      </w:r>
+      <w:proofErr w:type="spellEnd"/>
+      <w:r>
+        <w:t>/&lt;id&gt;/&lt;</w:t>
+      </w:r>
+      <w:proofErr w:type="spellStart"/>
+      <w:r>
+        <w:t>person</w:t>
+      </w:r>
+      <w:proofErr w:type="spellEnd"/>
+      <w:r>
+        <w:t>&gt;</w:t>
       </w:r>
     </w:p>
     <w:p>
@@ -852,8 +1014,13 @@
     <w:p/>
     <w:p>
       <w:r>
-        <w:t>GET /doodles</w:t>
-      </w:r>
+        <w:t>GET /</w:t>
+      </w:r>
+      <w:proofErr w:type="spellStart"/>
+      <w:r>
+        <w:t>doodles</w:t>
+      </w:r>
+      <w:proofErr w:type="spellEnd"/>
     </w:p>
     <w:p>
       <w:r>
@@ -900,7 +1067,15 @@
     <w:p/>
     <w:p>
       <w:r>
-        <w:t>DELETE /doodles/&lt;id&gt;</w:t>
+        <w:t>DELETE /</w:t>
+      </w:r>
+      <w:proofErr w:type="spellStart"/>
+      <w:r>
+        <w:t>doodles</w:t>
+      </w:r>
+      <w:proofErr w:type="spellEnd"/>
+      <w:r>
+        <w:t>/&lt;id&gt;</w:t>
       </w:r>
     </w:p>
     <w:p>
@@ -1000,13 +1175,28 @@
     <w:pPr>
       <w:pStyle w:val="Header"/>
     </w:pPr>
+    <w:proofErr w:type="spellStart"/>
     <w:r>
-      <w:t>Bedrock-a-Doodle</w:t>
+      <w:t>Bedrock</w:t>
     </w:r>
+    <w:proofErr w:type="spellEnd"/>
+    <w:r>
+      <w:t>-a-</w:t>
+    </w:r>
+    <w:proofErr w:type="spellStart"/>
+    <w:r>
+      <w:t>Doodle</w:t>
+    </w:r>
+    <w:proofErr w:type="spellEnd"/>
     <w:r>
       <w:tab/>
-      <w:t>Andrea Liut</w:t>
+      <w:t xml:space="preserve">Andrea </w:t>
     </w:r>
+    <w:proofErr w:type="spellStart"/>
+    <w:r>
+      <w:t>Liut</w:t>
+    </w:r>
+    <w:proofErr w:type="spellEnd"/>
   </w:p>
 </w:hdr>
 </file>

</xml_diff>

<commit_message>
changed HTTP status code to 400 for vote function
</commit_message>
<xml_diff>
--- a/Homeworks/HW1/Report.docx
+++ b/Homeworks/HW1/Report.docx
@@ -416,7 +416,7 @@
         <w:rPr>
           <w:lang w:val="en-US"/>
         </w:rPr>
-        <w:t>22</w:t>
+        <w:t>00</w:t>
       </w:r>
       <w:r>
         <w:rPr>
@@ -434,31 +434,7 @@
         <w:rPr>
           <w:lang w:val="en-US"/>
         </w:rPr>
-        <w:t xml:space="preserve"> client provided</w:t>
-      </w:r>
-      <w:r>
-        <w:rPr>
-          <w:lang w:val="en-US"/>
-        </w:rPr>
-        <w:t xml:space="preserve"> syntactically correct but</w:t>
-      </w:r>
-      <w:r>
-        <w:rPr>
-          <w:lang w:val="en-US"/>
-        </w:rPr>
-        <w:t xml:space="preserve"> invalid data to</w:t>
-      </w:r>
-      <w:r>
-        <w:rPr>
-          <w:lang w:val="en-US"/>
-        </w:rPr>
-        <w:t xml:space="preserve"> be processed by</w:t>
-      </w:r>
-      <w:r>
-        <w:rPr>
-          <w:lang w:val="en-US"/>
-        </w:rPr>
-        <w:t xml:space="preserve"> th</w:t>
+        <w:t xml:space="preserve"> client </w:t>
       </w:r>
       <w:bookmarkStart w:id="0" w:name="_GoBack"/>
       <w:bookmarkEnd w:id="0"/>
@@ -466,7 +442,19 @@
         <w:rPr>
           <w:lang w:val="en-US"/>
         </w:rPr>
-        <w:t>e service.</w:t>
+        <w:t>invalid data to</w:t>
+      </w:r>
+      <w:r>
+        <w:rPr>
+          <w:lang w:val="en-US"/>
+        </w:rPr>
+        <w:t xml:space="preserve"> be processed by</w:t>
+      </w:r>
+      <w:r>
+        <w:rPr>
+          <w:lang w:val="en-US"/>
+        </w:rPr>
+        <w:t xml:space="preserve"> the service.</w:t>
       </w:r>
     </w:p>
     <w:p>

</xml_diff>